<commit_message>
TVIST1-726: Made images work
</commit_message>
<xml_diff>
--- a/fixtures/mail_template/mail_template_decision_attorney.docx
+++ b/fixtures/mail_template/mail_template_decision_attorney.docx
@@ -1,12 +1,15 @@
 
 <file path=word/document.xml><?xml version="1.0" encoding="utf-8"?>
-<w:document xmlns:wpc="http://schemas.microsoft.com/office/word/2010/wordprocessingCanvas" xmlns:cx="http://schemas.microsoft.com/office/drawing/2014/chartex" xmlns:cx1="http://schemas.microsoft.com/office/drawing/2015/9/8/chartex" xmlns:cx2="http://schemas.microsoft.com/office/drawing/2015/10/21/chartex" xmlns:cx3="http://schemas.microsoft.com/office/drawing/2016/5/9/chartex" xmlns:cx4="http://schemas.microsoft.com/office/drawing/2016/5/10/chartex" xmlns:cx5="http://schemas.microsoft.com/office/drawing/2016/5/11/chartex" xmlns:cx6="http://schemas.microsoft.com/office/drawing/2016/5/12/chartex" xmlns:cx7="http://schemas.microsoft.com/office/drawing/2016/5/13/chartex" xmlns:cx8="http://schemas.microsoft.com/office/drawing/2016/5/14/chartex" xmlns:mc="http://schemas.openxmlformats.org/markup-compatibility/2006" xmlns:aink="http://schemas.microsoft.com/office/drawing/2016/ink" xmlns:am3d="http://schemas.microsoft.com/office/drawing/2017/model3d" xmlns:o="urn:schemas-microsoft-com:office:office" xmlns:oel="http://schemas.microsoft.com/office/2019/extlst" xmlns:r="http://schemas.openxmlformats.org/officeDocument/2006/relationships" xmlns:m="http://schemas.openxmlformats.org/officeDocument/2006/math" xmlns:v="urn:schemas-microsoft-com:vml" xmlns:wp14="http://schemas.microsoft.com/office/word/2010/wordprocessingDrawing" xmlns:wp="http://schemas.openxmlformats.org/drawingml/2006/wordprocessingDrawing" xmlns:w10="urn:schemas-microsoft-com:office:word" xmlns:w="http://schemas.openxmlformats.org/wordprocessingml/2006/main" xmlns:w14="http://schemas.microsoft.com/office/word/2010/wordml" xmlns:w15="http://schemas.microsoft.com/office/word/2012/wordml" xmlns:w16cex="http://schemas.microsoft.com/office/word/2018/wordml/cex" xmlns:w16cid="http://schemas.microsoft.com/office/word/2016/wordml/cid" xmlns:w16="http://schemas.microsoft.com/office/word/2018/wordml" xmlns:w16sdtdh="http://schemas.microsoft.com/office/word/2020/wordml/sdtdatahash" xmlns:w16se="http://schemas.microsoft.com/office/word/2015/wordml/symex" xmlns:wpg="http://schemas.microsoft.com/office/word/2010/wordprocessingGroup" xmlns:wpi="http://schemas.microsoft.com/office/word/2010/wordprocessingInk" xmlns:wne="http://schemas.microsoft.com/office/word/2006/wordml" xmlns:wps="http://schemas.microsoft.com/office/word/2010/wordprocessingShape" mc:Ignorable="w14 w15 w16se w16cid w16 w16cex w16sdtdh wp14">
+<w:document xmlns:o="urn:schemas-microsoft-com:office:office" xmlns:r="http://schemas.openxmlformats.org/officeDocument/2006/relationships" xmlns:v="urn:schemas-microsoft-com:vml" xmlns:w="http://schemas.openxmlformats.org/wordprocessingml/2006/main" xmlns:w10="urn:schemas-microsoft-com:office:word" xmlns:wp="http://schemas.openxmlformats.org/drawingml/2006/wordprocessingDrawing" xmlns:wps="http://schemas.microsoft.com/office/word/2010/wordprocessingShape" xmlns:wpg="http://schemas.microsoft.com/office/word/2010/wordprocessingGroup" xmlns:mc="http://schemas.openxmlformats.org/markup-compatibility/2006" xmlns:wp14="http://schemas.microsoft.com/office/word/2010/wordprocessingDrawing" xmlns:w14="http://schemas.microsoft.com/office/word/2010/wordml" xmlns:w15="http://schemas.microsoft.com/office/word/2012/wordml" mc:Ignorable="w14 wp14 w15">
   <w:body>
     <w:p>
       <w:pPr>
+        <w:pStyle w:val="Normal"/>
         <w:jc w:val="right"/>
+        <w:rPr/>
       </w:pPr>
       <w:r>
+        <w:rPr/>
         <w:t>Aarhus, den ${today</w:t>
       </w:r>
       <w:r>
@@ -16,6 +19,7 @@
         <w:t>|format(</w:t>
       </w:r>
       <w:r>
+        <w:rPr/>
         <w:t>d. MMMM YYYY</w:t>
       </w:r>
       <w:r>
@@ -25,11 +29,13 @@
         <w:t>)</w:t>
       </w:r>
       <w:r>
+        <w:rPr/>
         <w:t>}</w:t>
       </w:r>
     </w:p>
     <w:p>
       <w:pPr>
+        <w:pStyle w:val="Normal"/>
         <w:rPr>
           <w:lang w:val="en-US"/>
         </w:rPr>
@@ -38,71 +44,27 @@
         <w:rPr>
           <w:lang w:val="en-US"/>
         </w:rPr>
-        <w:t>Din sag ${</w:t>
-      </w:r>
-      <w:proofErr w:type="spellStart"/>
-      <w:r>
-        <w:rPr>
-          <w:lang w:val="en-US"/>
-        </w:rPr>
-        <w:t>caseNumber</w:t>
-      </w:r>
-      <w:proofErr w:type="spellEnd"/>
-      <w:r>
-        <w:rPr>
-          <w:lang w:val="en-US"/>
-        </w:rPr>
-        <w:t>} er</w:t>
-      </w:r>
-      <w:r>
-        <w:rPr>
-          <w:lang w:val="en-US"/>
-        </w:rPr>
-        <w:t xml:space="preserve"> </w:t>
-      </w:r>
-      <w:hyperlink r:id="rId8" w:history="1">
+        <w:t xml:space="preserve">Din sag ${caseNumber} er </w:t>
+      </w:r>
+      <w:hyperlink r:id="rId2">
         <w:r>
           <w:rPr>
-            <w:rStyle w:val="Hyperlink"/>
+            <w:rStyle w:val="InternetLink"/>
             <w:lang w:val="en-US"/>
           </w:rPr>
-          <w:t xml:space="preserve">nu </w:t>
+          <w:t>nu afgjort</w:t>
         </w:r>
-        <w:proofErr w:type="spellStart"/>
-        <w:r>
-          <w:rPr>
-            <w:rStyle w:val="Hyperlink"/>
-            <w:lang w:val="en-US"/>
-          </w:rPr>
-          <w:t>afgjort</w:t>
-        </w:r>
-        <w:proofErr w:type="spellEnd"/>
       </w:hyperlink>
       <w:r>
         <w:rPr>
           <w:lang w:val="en-US"/>
         </w:rPr>
-        <w:t xml:space="preserve"> (${</w:t>
-      </w:r>
-      <w:proofErr w:type="spellStart"/>
-      <w:proofErr w:type="gramStart"/>
-      <w:r>
-        <w:rPr>
-          <w:lang w:val="en-US"/>
-        </w:rPr>
-        <w:t>case.link</w:t>
-      </w:r>
-      <w:proofErr w:type="spellEnd"/>
-      <w:proofErr w:type="gramEnd"/>
-      <w:r>
-        <w:rPr>
-          <w:lang w:val="en-US"/>
-        </w:rPr>
-        <w:t>}).</w:t>
+        <w:t xml:space="preserve"> (${case.link}).</w:t>
       </w:r>
     </w:p>
     <w:p>
       <w:pPr>
+        <w:pStyle w:val="Normal"/>
         <w:rPr>
           <w:lang w:val="en-US"/>
         </w:rPr>
@@ -111,150 +73,150 @@
         <w:rPr>
           <w:lang w:val="en-US"/>
         </w:rPr>
-        <w:t>${</w:t>
-      </w:r>
-      <w:r>
-        <w:t>closing_from_attorney</w:t>
-      </w:r>
-      <w:r>
-        <w:rPr>
-          <w:lang w:val="en-US"/>
-        </w:rPr>
-        <w:t>}</w:t>
+        <w:t xml:space="preserve">This is the signature of the assigned case worker: </w:t>
+      </w:r>
+      <w:r>
+        <w:rPr>
+          <w:lang w:val="en-US"/>
+        </w:rPr>
+        <w:t>${assignedTo.signature}</w:t>
       </w:r>
     </w:p>
     <w:p>
       <w:pPr>
+        <w:pStyle w:val="Normal"/>
         <w:rPr>
           <w:lang w:val="en-US"/>
         </w:rPr>
       </w:pPr>
       <w:r>
+        <w:rPr/>
+      </w:r>
+    </w:p>
+    <w:p>
+      <w:pPr>
+        <w:pStyle w:val="Normal"/>
+        <w:rPr>
+          <w:lang w:val="en-US"/>
+        </w:rPr>
+      </w:pPr>
+      <w:r>
         <w:rPr>
           <w:lang w:val="en-US"/>
         </w:rPr>
         <w:t>${</w:t>
       </w:r>
-      <w:proofErr w:type="spellStart"/>
-      <w:r>
-        <w:rPr>
-          <w:lang w:val="en-US"/>
-        </w:rPr>
-        <w:t>assignedTo.signature</w:t>
-      </w:r>
-      <w:proofErr w:type="spellEnd"/>
+      <w:r>
+        <w:rPr/>
+        <w:t>closing_from_attorney</w:t>
+      </w:r>
+      <w:r>
+        <w:rPr/>
+        <w:t>_with_signature</w:t>
+      </w:r>
       <w:r>
         <w:rPr>
           <w:lang w:val="en-US"/>
         </w:rPr>
         <w:t>}</w:t>
+      </w:r>
+    </w:p>
+    <w:p>
+      <w:pPr>
+        <w:pStyle w:val="Normal"/>
+        <w:rPr>
+          <w:lang w:val="en-US"/>
+        </w:rPr>
+      </w:pPr>
+      <w:r>
+        <w:rPr/>
       </w:r>
     </w:p>
     <w:sectPr>
-      <w:headerReference w:type="even" r:id="rId9"/>
-      <w:headerReference w:type="default" r:id="rId10"/>
-      <w:footerReference w:type="even" r:id="rId11"/>
-      <w:footerReference w:type="default" r:id="rId12"/>
-      <w:headerReference w:type="first" r:id="rId13"/>
-      <w:footerReference w:type="first" r:id="rId14"/>
+      <w:headerReference w:type="even" r:id="rId3"/>
+      <w:headerReference w:type="default" r:id="rId4"/>
+      <w:headerReference w:type="first" r:id="rId5"/>
+      <w:footerReference w:type="even" r:id="rId6"/>
+      <w:footerReference w:type="default" r:id="rId7"/>
+      <w:footerReference w:type="first" r:id="rId8"/>
+      <w:type w:val="nextPage"/>
       <w:pgSz w:w="11906" w:h="16838"/>
-      <w:pgMar w:top="1134" w:right="1134" w:bottom="1134" w:left="1134" w:header="720" w:footer="720" w:gutter="0"/>
-      <w:cols w:space="720"/>
-      <w:formProt w:val="0"/>
-      <w:docGrid w:linePitch="100"/>
+      <w:pgMar w:left="1134" w:right="1134" w:gutter="0" w:header="720" w:top="1134" w:footer="720" w:bottom="1134"/>
+      <w:pgNumType w:fmt="decimal"/>
+      <w:formProt w:val="false"/>
+      <w:textDirection w:val="lrTb"/>
+      <w:docGrid w:type="default" w:linePitch="100" w:charSpace="0"/>
     </w:sectPr>
   </w:body>
 </w:document>
 </file>
 
-<file path=word/endnotes.xml><?xml version="1.0" encoding="utf-8"?>
-<w:endnotes xmlns:wpc="http://schemas.microsoft.com/office/word/2010/wordprocessingCanvas" xmlns:cx="http://schemas.microsoft.com/office/drawing/2014/chartex" xmlns:cx1="http://schemas.microsoft.com/office/drawing/2015/9/8/chartex" xmlns:cx2="http://schemas.microsoft.com/office/drawing/2015/10/21/chartex" xmlns:cx3="http://schemas.microsoft.com/office/drawing/2016/5/9/chartex" xmlns:cx4="http://schemas.microsoft.com/office/drawing/2016/5/10/chartex" xmlns:cx5="http://schemas.microsoft.com/office/drawing/2016/5/11/chartex" xmlns:cx6="http://schemas.microsoft.com/office/drawing/2016/5/12/chartex" xmlns:cx7="http://schemas.microsoft.com/office/drawing/2016/5/13/chartex" xmlns:cx8="http://schemas.microsoft.com/office/drawing/2016/5/14/chartex" xmlns:mc="http://schemas.openxmlformats.org/markup-compatibility/2006" xmlns:aink="http://schemas.microsoft.com/office/drawing/2016/ink" xmlns:am3d="http://schemas.microsoft.com/office/drawing/2017/model3d" xmlns:o="urn:schemas-microsoft-com:office:office" xmlns:oel="http://schemas.microsoft.com/office/2019/extlst" xmlns:r="http://schemas.openxmlformats.org/officeDocument/2006/relationships" xmlns:m="http://schemas.openxmlformats.org/officeDocument/2006/math" xmlns:v="urn:schemas-microsoft-com:vml" xmlns:wp14="http://schemas.microsoft.com/office/word/2010/wordprocessingDrawing" xmlns:wp="http://schemas.openxmlformats.org/drawingml/2006/wordprocessingDrawing" xmlns:w10="urn:schemas-microsoft-com:office:word" xmlns:w="http://schemas.openxmlformats.org/wordprocessingml/2006/main" xmlns:w14="http://schemas.microsoft.com/office/word/2010/wordml" xmlns:w15="http://schemas.microsoft.com/office/word/2012/wordml" xmlns:w16cex="http://schemas.microsoft.com/office/word/2018/wordml/cex" xmlns:w16cid="http://schemas.microsoft.com/office/word/2016/wordml/cid" xmlns:w16="http://schemas.microsoft.com/office/word/2018/wordml" xmlns:w16sdtdh="http://schemas.microsoft.com/office/word/2020/wordml/sdtdatahash" xmlns:w16se="http://schemas.microsoft.com/office/word/2015/wordml/symex" xmlns:wpg="http://schemas.microsoft.com/office/word/2010/wordprocessingGroup" xmlns:wpi="http://schemas.microsoft.com/office/word/2010/wordprocessingInk" xmlns:wne="http://schemas.microsoft.com/office/word/2006/wordml" xmlns:wps="http://schemas.microsoft.com/office/word/2010/wordprocessingShape" mc:Ignorable="w14 w15 w16se w16cid w16 w16cex w16sdtdh wp14">
-  <w:endnote w:type="separator" w:id="-1">
-    <w:p>
-      <w:r>
-        <w:separator/>
-      </w:r>
-    </w:p>
-  </w:endnote>
-  <w:endnote w:type="continuationSeparator" w:id="0">
-    <w:p>
-      <w:r>
-        <w:continuationSeparator/>
-      </w:r>
-    </w:p>
-  </w:endnote>
-</w:endnotes>
-</file>
-
 <file path=word/footer1.xml><?xml version="1.0" encoding="utf-8"?>
-<w:ftr xmlns:wpc="http://schemas.microsoft.com/office/word/2010/wordprocessingCanvas" xmlns:cx="http://schemas.microsoft.com/office/drawing/2014/chartex" xmlns:cx1="http://schemas.microsoft.com/office/drawing/2015/9/8/chartex" xmlns:cx2="http://schemas.microsoft.com/office/drawing/2015/10/21/chartex" xmlns:cx3="http://schemas.microsoft.com/office/drawing/2016/5/9/chartex" xmlns:cx4="http://schemas.microsoft.com/office/drawing/2016/5/10/chartex" xmlns:cx5="http://schemas.microsoft.com/office/drawing/2016/5/11/chartex" xmlns:cx6="http://schemas.microsoft.com/office/drawing/2016/5/12/chartex" xmlns:cx7="http://schemas.microsoft.com/office/drawing/2016/5/13/chartex" xmlns:cx8="http://schemas.microsoft.com/office/drawing/2016/5/14/chartex" xmlns:mc="http://schemas.openxmlformats.org/markup-compatibility/2006" xmlns:aink="http://schemas.microsoft.com/office/drawing/2016/ink" xmlns:am3d="http://schemas.microsoft.com/office/drawing/2017/model3d" xmlns:o="urn:schemas-microsoft-com:office:office" xmlns:oel="http://schemas.microsoft.com/office/2019/extlst" xmlns:r="http://schemas.openxmlformats.org/officeDocument/2006/relationships" xmlns:m="http://schemas.openxmlformats.org/officeDocument/2006/math" xmlns:v="urn:schemas-microsoft-com:vml" xmlns:wp14="http://schemas.microsoft.com/office/word/2010/wordprocessingDrawing" xmlns:wp="http://schemas.openxmlformats.org/drawingml/2006/wordprocessingDrawing" xmlns:w10="urn:schemas-microsoft-com:office:word" xmlns:w="http://schemas.openxmlformats.org/wordprocessingml/2006/main" xmlns:w14="http://schemas.microsoft.com/office/word/2010/wordml" xmlns:w15="http://schemas.microsoft.com/office/word/2012/wordml" xmlns:w16cex="http://schemas.microsoft.com/office/word/2018/wordml/cex" xmlns:w16cid="http://schemas.microsoft.com/office/word/2016/wordml/cid" xmlns:w16="http://schemas.microsoft.com/office/word/2018/wordml" xmlns:w16sdtdh="http://schemas.microsoft.com/office/word/2020/wordml/sdtdatahash" xmlns:w16se="http://schemas.microsoft.com/office/word/2015/wordml/symex" xmlns:wpg="http://schemas.microsoft.com/office/word/2010/wordprocessingGroup" xmlns:wpi="http://schemas.microsoft.com/office/word/2010/wordprocessingInk" xmlns:wne="http://schemas.microsoft.com/office/word/2006/wordml" xmlns:wps="http://schemas.microsoft.com/office/word/2010/wordprocessingShape" mc:Ignorable="w14 w15 w16se w16cid w16 w16cex w16sdtdh wp14">
+<w:ftr xmlns:o="urn:schemas-microsoft-com:office:office" xmlns:r="http://schemas.openxmlformats.org/officeDocument/2006/relationships" xmlns:v="urn:schemas-microsoft-com:vml" xmlns:w="http://schemas.openxmlformats.org/wordprocessingml/2006/main" xmlns:w10="urn:schemas-microsoft-com:office:word" xmlns:wp="http://schemas.openxmlformats.org/drawingml/2006/wordprocessingDrawing" xmlns:wps="http://schemas.microsoft.com/office/word/2010/wordprocessingShape" xmlns:wpg="http://schemas.microsoft.com/office/word/2010/wordprocessingGroup" xmlns:mc="http://schemas.openxmlformats.org/markup-compatibility/2006" xmlns:wp14="http://schemas.microsoft.com/office/word/2010/wordprocessingDrawing" xmlns:w14="http://schemas.microsoft.com/office/word/2010/wordml" xmlns:w15="http://schemas.microsoft.com/office/word/2012/wordml" mc:Ignorable="w14 wp14 w15">
   <w:p>
     <w:pPr>
       <w:pStyle w:val="Footer"/>
-    </w:pPr>
+      <w:rPr/>
+    </w:pPr>
+    <w:r>
+      <w:rPr/>
+    </w:r>
   </w:p>
 </w:ftr>
 </file>
 
 <file path=word/footer2.xml><?xml version="1.0" encoding="utf-8"?>
-<w:ftr xmlns:wpc="http://schemas.microsoft.com/office/word/2010/wordprocessingCanvas" xmlns:cx="http://schemas.microsoft.com/office/drawing/2014/chartex" xmlns:cx1="http://schemas.microsoft.com/office/drawing/2015/9/8/chartex" xmlns:cx2="http://schemas.microsoft.com/office/drawing/2015/10/21/chartex" xmlns:cx3="http://schemas.microsoft.com/office/drawing/2016/5/9/chartex" xmlns:cx4="http://schemas.microsoft.com/office/drawing/2016/5/10/chartex" xmlns:cx5="http://schemas.microsoft.com/office/drawing/2016/5/11/chartex" xmlns:cx6="http://schemas.microsoft.com/office/drawing/2016/5/12/chartex" xmlns:cx7="http://schemas.microsoft.com/office/drawing/2016/5/13/chartex" xmlns:cx8="http://schemas.microsoft.com/office/drawing/2016/5/14/chartex" xmlns:mc="http://schemas.openxmlformats.org/markup-compatibility/2006" xmlns:aink="http://schemas.microsoft.com/office/drawing/2016/ink" xmlns:am3d="http://schemas.microsoft.com/office/drawing/2017/model3d" xmlns:o="urn:schemas-microsoft-com:office:office" xmlns:oel="http://schemas.microsoft.com/office/2019/extlst" xmlns:r="http://schemas.openxmlformats.org/officeDocument/2006/relationships" xmlns:m="http://schemas.openxmlformats.org/officeDocument/2006/math" xmlns:v="urn:schemas-microsoft-com:vml" xmlns:wp14="http://schemas.microsoft.com/office/word/2010/wordprocessingDrawing" xmlns:wp="http://schemas.openxmlformats.org/drawingml/2006/wordprocessingDrawing" xmlns:w10="urn:schemas-microsoft-com:office:word" xmlns:w="http://schemas.openxmlformats.org/wordprocessingml/2006/main" xmlns:w14="http://schemas.microsoft.com/office/word/2010/wordml" xmlns:w15="http://schemas.microsoft.com/office/word/2012/wordml" xmlns:w16cex="http://schemas.microsoft.com/office/word/2018/wordml/cex" xmlns:w16cid="http://schemas.microsoft.com/office/word/2016/wordml/cid" xmlns:w16="http://schemas.microsoft.com/office/word/2018/wordml" xmlns:w16sdtdh="http://schemas.microsoft.com/office/word/2020/wordml/sdtdatahash" xmlns:w16se="http://schemas.microsoft.com/office/word/2015/wordml/symex" xmlns:wpg="http://schemas.microsoft.com/office/word/2010/wordprocessingGroup" xmlns:wpi="http://schemas.microsoft.com/office/word/2010/wordprocessingInk" xmlns:wne="http://schemas.microsoft.com/office/word/2006/wordml" xmlns:wps="http://schemas.microsoft.com/office/word/2010/wordprocessingShape" mc:Ignorable="w14 w15 w16se w16cid w16 w16cex w16sdtdh wp14">
+<w:ftr xmlns:o="urn:schemas-microsoft-com:office:office" xmlns:r="http://schemas.openxmlformats.org/officeDocument/2006/relationships" xmlns:v="urn:schemas-microsoft-com:vml" xmlns:w="http://schemas.openxmlformats.org/wordprocessingml/2006/main" xmlns:w10="urn:schemas-microsoft-com:office:word" xmlns:wp="http://schemas.openxmlformats.org/drawingml/2006/wordprocessingDrawing" xmlns:wps="http://schemas.microsoft.com/office/word/2010/wordprocessingShape" xmlns:wpg="http://schemas.microsoft.com/office/word/2010/wordprocessingGroup" xmlns:mc="http://schemas.openxmlformats.org/markup-compatibility/2006" xmlns:wp14="http://schemas.microsoft.com/office/word/2010/wordprocessingDrawing" xmlns:w14="http://schemas.microsoft.com/office/word/2010/wordml" xmlns:w15="http://schemas.microsoft.com/office/word/2012/wordml" mc:Ignorable="w14 wp14 w15">
   <w:p>
     <w:pPr>
       <w:pStyle w:val="Footer"/>
-    </w:pPr>
+      <w:rPr/>
+    </w:pPr>
+    <w:r>
+      <w:rPr/>
+    </w:r>
   </w:p>
 </w:ftr>
 </file>
 
 <file path=word/footer3.xml><?xml version="1.0" encoding="utf-8"?>
-<w:ftr xmlns:wpc="http://schemas.microsoft.com/office/word/2010/wordprocessingCanvas" xmlns:cx="http://schemas.microsoft.com/office/drawing/2014/chartex" xmlns:cx1="http://schemas.microsoft.com/office/drawing/2015/9/8/chartex" xmlns:cx2="http://schemas.microsoft.com/office/drawing/2015/10/21/chartex" xmlns:cx3="http://schemas.microsoft.com/office/drawing/2016/5/9/chartex" xmlns:cx4="http://schemas.microsoft.com/office/drawing/2016/5/10/chartex" xmlns:cx5="http://schemas.microsoft.com/office/drawing/2016/5/11/chartex" xmlns:cx6="http://schemas.microsoft.com/office/drawing/2016/5/12/chartex" xmlns:cx7="http://schemas.microsoft.com/office/drawing/2016/5/13/chartex" xmlns:cx8="http://schemas.microsoft.com/office/drawing/2016/5/14/chartex" xmlns:mc="http://schemas.openxmlformats.org/markup-compatibility/2006" xmlns:aink="http://schemas.microsoft.com/office/drawing/2016/ink" xmlns:am3d="http://schemas.microsoft.com/office/drawing/2017/model3d" xmlns:o="urn:schemas-microsoft-com:office:office" xmlns:oel="http://schemas.microsoft.com/office/2019/extlst" xmlns:r="http://schemas.openxmlformats.org/officeDocument/2006/relationships" xmlns:m="http://schemas.openxmlformats.org/officeDocument/2006/math" xmlns:v="urn:schemas-microsoft-com:vml" xmlns:wp14="http://schemas.microsoft.com/office/word/2010/wordprocessingDrawing" xmlns:wp="http://schemas.openxmlformats.org/drawingml/2006/wordprocessingDrawing" xmlns:w10="urn:schemas-microsoft-com:office:word" xmlns:w="http://schemas.openxmlformats.org/wordprocessingml/2006/main" xmlns:w14="http://schemas.microsoft.com/office/word/2010/wordml" xmlns:w15="http://schemas.microsoft.com/office/word/2012/wordml" xmlns:w16cex="http://schemas.microsoft.com/office/word/2018/wordml/cex" xmlns:w16cid="http://schemas.microsoft.com/office/word/2016/wordml/cid" xmlns:w16="http://schemas.microsoft.com/office/word/2018/wordml" xmlns:w16sdtdh="http://schemas.microsoft.com/office/word/2020/wordml/sdtdatahash" xmlns:w16se="http://schemas.microsoft.com/office/word/2015/wordml/symex" xmlns:wpg="http://schemas.microsoft.com/office/word/2010/wordprocessingGroup" xmlns:wpi="http://schemas.microsoft.com/office/word/2010/wordprocessingInk" xmlns:wne="http://schemas.microsoft.com/office/word/2006/wordml" xmlns:wps="http://schemas.microsoft.com/office/word/2010/wordprocessingShape" mc:Ignorable="w14 w15 w16se w16cid w16 w16cex w16sdtdh wp14">
+<w:ftr xmlns:o="urn:schemas-microsoft-com:office:office" xmlns:r="http://schemas.openxmlformats.org/officeDocument/2006/relationships" xmlns:v="urn:schemas-microsoft-com:vml" xmlns:w="http://schemas.openxmlformats.org/wordprocessingml/2006/main" xmlns:w10="urn:schemas-microsoft-com:office:word" xmlns:wp="http://schemas.openxmlformats.org/drawingml/2006/wordprocessingDrawing" xmlns:wps="http://schemas.microsoft.com/office/word/2010/wordprocessingShape" xmlns:wpg="http://schemas.microsoft.com/office/word/2010/wordprocessingGroup" xmlns:mc="http://schemas.openxmlformats.org/markup-compatibility/2006" xmlns:wp14="http://schemas.microsoft.com/office/word/2010/wordprocessingDrawing" xmlns:w14="http://schemas.microsoft.com/office/word/2010/wordml" xmlns:w15="http://schemas.microsoft.com/office/word/2012/wordml" mc:Ignorable="w14 wp14 w15">
   <w:p>
     <w:pPr>
       <w:pStyle w:val="Footer"/>
-    </w:pPr>
+      <w:rPr/>
+    </w:pPr>
+    <w:r>
+      <w:rPr/>
+    </w:r>
   </w:p>
 </w:ftr>
 </file>
 
-<file path=word/footnotes.xml><?xml version="1.0" encoding="utf-8"?>
-<w:footnotes xmlns:wpc="http://schemas.microsoft.com/office/word/2010/wordprocessingCanvas" xmlns:cx="http://schemas.microsoft.com/office/drawing/2014/chartex" xmlns:cx1="http://schemas.microsoft.com/office/drawing/2015/9/8/chartex" xmlns:cx2="http://schemas.microsoft.com/office/drawing/2015/10/21/chartex" xmlns:cx3="http://schemas.microsoft.com/office/drawing/2016/5/9/chartex" xmlns:cx4="http://schemas.microsoft.com/office/drawing/2016/5/10/chartex" xmlns:cx5="http://schemas.microsoft.com/office/drawing/2016/5/11/chartex" xmlns:cx6="http://schemas.microsoft.com/office/drawing/2016/5/12/chartex" xmlns:cx7="http://schemas.microsoft.com/office/drawing/2016/5/13/chartex" xmlns:cx8="http://schemas.microsoft.com/office/drawing/2016/5/14/chartex" xmlns:mc="http://schemas.openxmlformats.org/markup-compatibility/2006" xmlns:aink="http://schemas.microsoft.com/office/drawing/2016/ink" xmlns:am3d="http://schemas.microsoft.com/office/drawing/2017/model3d" xmlns:o="urn:schemas-microsoft-com:office:office" xmlns:oel="http://schemas.microsoft.com/office/2019/extlst" xmlns:r="http://schemas.openxmlformats.org/officeDocument/2006/relationships" xmlns:m="http://schemas.openxmlformats.org/officeDocument/2006/math" xmlns:v="urn:schemas-microsoft-com:vml" xmlns:wp14="http://schemas.microsoft.com/office/word/2010/wordprocessingDrawing" xmlns:wp="http://schemas.openxmlformats.org/drawingml/2006/wordprocessingDrawing" xmlns:w10="urn:schemas-microsoft-com:office:word" xmlns:w="http://schemas.openxmlformats.org/wordprocessingml/2006/main" xmlns:w14="http://schemas.microsoft.com/office/word/2010/wordml" xmlns:w15="http://schemas.microsoft.com/office/word/2012/wordml" xmlns:w16cex="http://schemas.microsoft.com/office/word/2018/wordml/cex" xmlns:w16cid="http://schemas.microsoft.com/office/word/2016/wordml/cid" xmlns:w16="http://schemas.microsoft.com/office/word/2018/wordml" xmlns:w16sdtdh="http://schemas.microsoft.com/office/word/2020/wordml/sdtdatahash" xmlns:w16se="http://schemas.microsoft.com/office/word/2015/wordml/symex" xmlns:wpg="http://schemas.microsoft.com/office/word/2010/wordprocessingGroup" xmlns:wpi="http://schemas.microsoft.com/office/word/2010/wordprocessingInk" xmlns:wne="http://schemas.microsoft.com/office/word/2006/wordml" xmlns:wps="http://schemas.microsoft.com/office/word/2010/wordprocessingShape" mc:Ignorable="w14 w15 w16se w16cid w16 w16cex w16sdtdh wp14">
-  <w:footnote w:type="separator" w:id="-1">
-    <w:p>
-      <w:r>
-        <w:separator/>
-      </w:r>
-    </w:p>
-  </w:footnote>
-  <w:footnote w:type="continuationSeparator" w:id="0">
-    <w:p>
-      <w:r>
-        <w:continuationSeparator/>
-      </w:r>
-    </w:p>
-  </w:footnote>
-</w:footnotes>
-</file>
-
 <file path=word/header1.xml><?xml version="1.0" encoding="utf-8"?>
-<w:hdr xmlns:wpc="http://schemas.microsoft.com/office/word/2010/wordprocessingCanvas" xmlns:cx="http://schemas.microsoft.com/office/drawing/2014/chartex" xmlns:cx1="http://schemas.microsoft.com/office/drawing/2015/9/8/chartex" xmlns:cx2="http://schemas.microsoft.com/office/drawing/2015/10/21/chartex" xmlns:cx3="http://schemas.microsoft.com/office/drawing/2016/5/9/chartex" xmlns:cx4="http://schemas.microsoft.com/office/drawing/2016/5/10/chartex" xmlns:cx5="http://schemas.microsoft.com/office/drawing/2016/5/11/chartex" xmlns:cx6="http://schemas.microsoft.com/office/drawing/2016/5/12/chartex" xmlns:cx7="http://schemas.microsoft.com/office/drawing/2016/5/13/chartex" xmlns:cx8="http://schemas.microsoft.com/office/drawing/2016/5/14/chartex" xmlns:mc="http://schemas.openxmlformats.org/markup-compatibility/2006" xmlns:aink="http://schemas.microsoft.com/office/drawing/2016/ink" xmlns:am3d="http://schemas.microsoft.com/office/drawing/2017/model3d" xmlns:o="urn:schemas-microsoft-com:office:office" xmlns:oel="http://schemas.microsoft.com/office/2019/extlst" xmlns:r="http://schemas.openxmlformats.org/officeDocument/2006/relationships" xmlns:m="http://schemas.openxmlformats.org/officeDocument/2006/math" xmlns:v="urn:schemas-microsoft-com:vml" xmlns:wp14="http://schemas.microsoft.com/office/word/2010/wordprocessingDrawing" xmlns:wp="http://schemas.openxmlformats.org/drawingml/2006/wordprocessingDrawing" xmlns:w10="urn:schemas-microsoft-com:office:word" xmlns:w="http://schemas.openxmlformats.org/wordprocessingml/2006/main" xmlns:w14="http://schemas.microsoft.com/office/word/2010/wordml" xmlns:w15="http://schemas.microsoft.com/office/word/2012/wordml" xmlns:w16cex="http://schemas.microsoft.com/office/word/2018/wordml/cex" xmlns:w16cid="http://schemas.microsoft.com/office/word/2016/wordml/cid" xmlns:w16="http://schemas.microsoft.com/office/word/2018/wordml" xmlns:w16sdtdh="http://schemas.microsoft.com/office/word/2020/wordml/sdtdatahash" xmlns:w16se="http://schemas.microsoft.com/office/word/2015/wordml/symex" xmlns:wpg="http://schemas.microsoft.com/office/word/2010/wordprocessingGroup" xmlns:wpi="http://schemas.microsoft.com/office/word/2010/wordprocessingInk" xmlns:wne="http://schemas.microsoft.com/office/word/2006/wordml" xmlns:wps="http://schemas.microsoft.com/office/word/2010/wordprocessingShape" mc:Ignorable="w14 w15 w16se w16cid w16 w16cex w16sdtdh wp14">
+<w:hdr xmlns:o="urn:schemas-microsoft-com:office:office" xmlns:r="http://schemas.openxmlformats.org/officeDocument/2006/relationships" xmlns:v="urn:schemas-microsoft-com:vml" xmlns:w="http://schemas.openxmlformats.org/wordprocessingml/2006/main" xmlns:w10="urn:schemas-microsoft-com:office:word" xmlns:wp="http://schemas.openxmlformats.org/drawingml/2006/wordprocessingDrawing" xmlns:wps="http://schemas.microsoft.com/office/word/2010/wordprocessingShape" xmlns:wpg="http://schemas.microsoft.com/office/word/2010/wordprocessingGroup" xmlns:mc="http://schemas.openxmlformats.org/markup-compatibility/2006" xmlns:wp14="http://schemas.microsoft.com/office/word/2010/wordprocessingDrawing" xmlns:w14="http://schemas.microsoft.com/office/word/2010/wordml" xmlns:w15="http://schemas.microsoft.com/office/word/2012/wordml" mc:Ignorable="w14 wp14 w15">
   <w:p>
     <w:pPr>
       <w:pStyle w:val="Header"/>
-    </w:pPr>
+      <w:rPr/>
+    </w:pPr>
+    <w:r>
+      <w:rPr/>
+    </w:r>
   </w:p>
 </w:hdr>
 </file>
 
 <file path=word/header2.xml><?xml version="1.0" encoding="utf-8"?>
-<w:hdr xmlns:wpc="http://schemas.microsoft.com/office/word/2010/wordprocessingCanvas" xmlns:cx="http://schemas.microsoft.com/office/drawing/2014/chartex" xmlns:cx1="http://schemas.microsoft.com/office/drawing/2015/9/8/chartex" xmlns:cx2="http://schemas.microsoft.com/office/drawing/2015/10/21/chartex" xmlns:cx3="http://schemas.microsoft.com/office/drawing/2016/5/9/chartex" xmlns:cx4="http://schemas.microsoft.com/office/drawing/2016/5/10/chartex" xmlns:cx5="http://schemas.microsoft.com/office/drawing/2016/5/11/chartex" xmlns:cx6="http://schemas.microsoft.com/office/drawing/2016/5/12/chartex" xmlns:cx7="http://schemas.microsoft.com/office/drawing/2016/5/13/chartex" xmlns:cx8="http://schemas.microsoft.com/office/drawing/2016/5/14/chartex" xmlns:mc="http://schemas.openxmlformats.org/markup-compatibility/2006" xmlns:aink="http://schemas.microsoft.com/office/drawing/2016/ink" xmlns:am3d="http://schemas.microsoft.com/office/drawing/2017/model3d" xmlns:o="urn:schemas-microsoft-com:office:office" xmlns:oel="http://schemas.microsoft.com/office/2019/extlst" xmlns:r="http://schemas.openxmlformats.org/officeDocument/2006/relationships" xmlns:m="http://schemas.openxmlformats.org/officeDocument/2006/math" xmlns:v="urn:schemas-microsoft-com:vml" xmlns:wp14="http://schemas.microsoft.com/office/word/2010/wordprocessingDrawing" xmlns:wp="http://schemas.openxmlformats.org/drawingml/2006/wordprocessingDrawing" xmlns:w10="urn:schemas-microsoft-com:office:word" xmlns:w="http://schemas.openxmlformats.org/wordprocessingml/2006/main" xmlns:w14="http://schemas.microsoft.com/office/word/2010/wordml" xmlns:w15="http://schemas.microsoft.com/office/word/2012/wordml" xmlns:w16cex="http://schemas.microsoft.com/office/word/2018/wordml/cex" xmlns:w16cid="http://schemas.microsoft.com/office/word/2016/wordml/cid" xmlns:w16="http://schemas.microsoft.com/office/word/2018/wordml" xmlns:w16sdtdh="http://schemas.microsoft.com/office/word/2020/wordml/sdtdatahash" xmlns:w16se="http://schemas.microsoft.com/office/word/2015/wordml/symex" xmlns:wpg="http://schemas.microsoft.com/office/word/2010/wordprocessingGroup" xmlns:wpi="http://schemas.microsoft.com/office/word/2010/wordprocessingInk" xmlns:wne="http://schemas.microsoft.com/office/word/2006/wordml" xmlns:wps="http://schemas.microsoft.com/office/word/2010/wordprocessingShape" mc:Ignorable="w14 w15 w16se w16cid w16 w16cex w16sdtdh wp14">
+<w:hdr xmlns:o="urn:schemas-microsoft-com:office:office" xmlns:r="http://schemas.openxmlformats.org/officeDocument/2006/relationships" xmlns:v="urn:schemas-microsoft-com:vml" xmlns:w="http://schemas.openxmlformats.org/wordprocessingml/2006/main" xmlns:w10="urn:schemas-microsoft-com:office:word" xmlns:wp="http://schemas.openxmlformats.org/drawingml/2006/wordprocessingDrawing" xmlns:wps="http://schemas.microsoft.com/office/word/2010/wordprocessingShape" xmlns:wpg="http://schemas.microsoft.com/office/word/2010/wordprocessingGroup" xmlns:mc="http://schemas.openxmlformats.org/markup-compatibility/2006" xmlns:wp14="http://schemas.microsoft.com/office/word/2010/wordprocessingDrawing" xmlns:w14="http://schemas.microsoft.com/office/word/2010/wordml" xmlns:w15="http://schemas.microsoft.com/office/word/2012/wordml" mc:Ignorable="w14 wp14 w15">
   <w:p>
     <w:pPr>
       <w:pStyle w:val="Header"/>
+      <w:rPr/>
     </w:pPr>
     <w:r>
+      <w:rPr/>
       <w:t>${board.name}, ${board.municipality.name}</w:t>
-    </w:r>
-    <w:r>
       <w:tab/>
       <w:t>${board.url}</w:t>
     </w:r>
@@ -262,35 +224,27 @@
   <w:p>
     <w:pPr>
       <w:pStyle w:val="Header"/>
+      <w:rPr/>
     </w:pPr>
     <w:r>
+      <w:rPr/>
       <w:tab/>
-      <w:t>${</w:t>
-    </w:r>
-    <w:proofErr w:type="spellStart"/>
-    <w:proofErr w:type="gramStart"/>
-    <w:r>
-      <w:t>board.email</w:t>
-    </w:r>
-    <w:proofErr w:type="spellEnd"/>
-    <w:proofErr w:type="gramEnd"/>
-    <w:r>
-      <w:t>}</w:t>
+      <w:t>${board.email}</w:t>
     </w:r>
   </w:p>
 </w:hdr>
 </file>
 
 <file path=word/header3.xml><?xml version="1.0" encoding="utf-8"?>
-<w:hdr xmlns:wpc="http://schemas.microsoft.com/office/word/2010/wordprocessingCanvas" xmlns:cx="http://schemas.microsoft.com/office/drawing/2014/chartex" xmlns:cx1="http://schemas.microsoft.com/office/drawing/2015/9/8/chartex" xmlns:cx2="http://schemas.microsoft.com/office/drawing/2015/10/21/chartex" xmlns:cx3="http://schemas.microsoft.com/office/drawing/2016/5/9/chartex" xmlns:cx4="http://schemas.microsoft.com/office/drawing/2016/5/10/chartex" xmlns:cx5="http://schemas.microsoft.com/office/drawing/2016/5/11/chartex" xmlns:cx6="http://schemas.microsoft.com/office/drawing/2016/5/12/chartex" xmlns:cx7="http://schemas.microsoft.com/office/drawing/2016/5/13/chartex" xmlns:cx8="http://schemas.microsoft.com/office/drawing/2016/5/14/chartex" xmlns:mc="http://schemas.openxmlformats.org/markup-compatibility/2006" xmlns:aink="http://schemas.microsoft.com/office/drawing/2016/ink" xmlns:am3d="http://schemas.microsoft.com/office/drawing/2017/model3d" xmlns:o="urn:schemas-microsoft-com:office:office" xmlns:oel="http://schemas.microsoft.com/office/2019/extlst" xmlns:r="http://schemas.openxmlformats.org/officeDocument/2006/relationships" xmlns:m="http://schemas.openxmlformats.org/officeDocument/2006/math" xmlns:v="urn:schemas-microsoft-com:vml" xmlns:wp14="http://schemas.microsoft.com/office/word/2010/wordprocessingDrawing" xmlns:wp="http://schemas.openxmlformats.org/drawingml/2006/wordprocessingDrawing" xmlns:w10="urn:schemas-microsoft-com:office:word" xmlns:w="http://schemas.openxmlformats.org/wordprocessingml/2006/main" xmlns:w14="http://schemas.microsoft.com/office/word/2010/wordml" xmlns:w15="http://schemas.microsoft.com/office/word/2012/wordml" xmlns:w16cex="http://schemas.microsoft.com/office/word/2018/wordml/cex" xmlns:w16cid="http://schemas.microsoft.com/office/word/2016/wordml/cid" xmlns:w16="http://schemas.microsoft.com/office/word/2018/wordml" xmlns:w16sdtdh="http://schemas.microsoft.com/office/word/2020/wordml/sdtdatahash" xmlns:w16se="http://schemas.microsoft.com/office/word/2015/wordml/symex" xmlns:wpg="http://schemas.microsoft.com/office/word/2010/wordprocessingGroup" xmlns:wpi="http://schemas.microsoft.com/office/word/2010/wordprocessingInk" xmlns:wne="http://schemas.microsoft.com/office/word/2006/wordml" xmlns:wps="http://schemas.microsoft.com/office/word/2010/wordprocessingShape" mc:Ignorable="w14 w15 w16se w16cid w16 w16cex w16sdtdh wp14">
+<w:hdr xmlns:o="urn:schemas-microsoft-com:office:office" xmlns:r="http://schemas.openxmlformats.org/officeDocument/2006/relationships" xmlns:v="urn:schemas-microsoft-com:vml" xmlns:w="http://schemas.openxmlformats.org/wordprocessingml/2006/main" xmlns:w10="urn:schemas-microsoft-com:office:word" xmlns:wp="http://schemas.openxmlformats.org/drawingml/2006/wordprocessingDrawing" xmlns:wps="http://schemas.microsoft.com/office/word/2010/wordprocessingShape" xmlns:wpg="http://schemas.microsoft.com/office/word/2010/wordprocessingGroup" xmlns:mc="http://schemas.openxmlformats.org/markup-compatibility/2006" xmlns:wp14="http://schemas.microsoft.com/office/word/2010/wordprocessingDrawing" xmlns:w14="http://schemas.microsoft.com/office/word/2010/wordml" xmlns:w15="http://schemas.microsoft.com/office/word/2012/wordml" mc:Ignorable="w14 wp14 w15">
   <w:p>
     <w:pPr>
       <w:pStyle w:val="Header"/>
+      <w:rPr/>
     </w:pPr>
     <w:r>
+      <w:rPr/>
       <w:t>${board.name}, ${board.municipality.name}</w:t>
-    </w:r>
-    <w:r>
       <w:tab/>
       <w:t>${board.url}</w:t>
     </w:r>
@@ -298,31 +252,23 @@
   <w:p>
     <w:pPr>
       <w:pStyle w:val="Header"/>
+      <w:rPr/>
     </w:pPr>
     <w:r>
+      <w:rPr/>
       <w:tab/>
-      <w:t>${</w:t>
-    </w:r>
-    <w:proofErr w:type="spellStart"/>
-    <w:proofErr w:type="gramStart"/>
-    <w:r>
-      <w:t>board.email</w:t>
-    </w:r>
-    <w:proofErr w:type="spellEnd"/>
-    <w:proofErr w:type="gramEnd"/>
-    <w:r>
-      <w:t>}</w:t>
+      <w:t>${board.email}</w:t>
     </w:r>
   </w:p>
 </w:hdr>
 </file>
 
 <file path=word/styles.xml><?xml version="1.0" encoding="utf-8"?>
-<w:styles xmlns:mc="http://schemas.openxmlformats.org/markup-compatibility/2006" xmlns:r="http://schemas.openxmlformats.org/officeDocument/2006/relationships" xmlns:w="http://schemas.openxmlformats.org/wordprocessingml/2006/main" xmlns:w14="http://schemas.microsoft.com/office/word/2010/wordml" xmlns:w15="http://schemas.microsoft.com/office/word/2012/wordml" xmlns:w16cex="http://schemas.microsoft.com/office/word/2018/wordml/cex" xmlns:w16cid="http://schemas.microsoft.com/office/word/2016/wordml/cid" xmlns:w16="http://schemas.microsoft.com/office/word/2018/wordml" xmlns:w16sdtdh="http://schemas.microsoft.com/office/word/2020/wordml/sdtdatahash" xmlns:w16se="http://schemas.microsoft.com/office/word/2015/wordml/symex" mc:Ignorable="w14 w15 w16se w16cid w16 w16cex w16sdtdh">
+<w:styles xmlns:w="http://schemas.openxmlformats.org/wordprocessingml/2006/main" xmlns:w14="http://schemas.microsoft.com/office/word/2010/wordml" xmlns:mc="http://schemas.openxmlformats.org/markup-compatibility/2006" mc:Ignorable="w14">
   <w:docDefaults>
     <w:rPrDefault>
       <w:rPr>
-        <w:rFonts w:asciiTheme="minorHAnsi" w:eastAsiaTheme="minorEastAsia" w:hAnsiTheme="minorHAnsi" w:cstheme="minorBidi"/>
+        <w:rFonts w:ascii="Times New Roman" w:hAnsi="Times New Roman" w:eastAsia="" w:cs="" w:asciiTheme="minorHAnsi" w:cstheme="minorBidi" w:eastAsiaTheme="minorEastAsia" w:hAnsiTheme="minorHAnsi"/>
         <w:sz w:val="24"/>
         <w:szCs w:val="24"/>
         <w:lang w:val="en-DK" w:eastAsia="en-GB" w:bidi="ar-SA"/>
@@ -330,21 +276,21 @@
     </w:rPrDefault>
     <w:pPrDefault>
       <w:pPr>
-        <w:suppressAutoHyphens/>
+        <w:suppressAutoHyphens w:val="true"/>
       </w:pPr>
     </w:pPrDefault>
   </w:docDefaults>
   <w:latentStyles w:defLockedState="0" w:defUIPriority="99" w:defSemiHidden="0" w:defUnhideWhenUsed="0" w:defQFormat="0" w:count="376">
     <w:lsdException w:name="Normal" w:uiPriority="0" w:qFormat="1"/>
     <w:lsdException w:name="heading 1" w:uiPriority="9" w:qFormat="1"/>
-    <w:lsdException w:name="heading 2" w:semiHidden="1" w:uiPriority="9" w:unhideWhenUsed="1" w:qFormat="1"/>
-    <w:lsdException w:name="heading 3" w:semiHidden="1" w:uiPriority="9" w:unhideWhenUsed="1" w:qFormat="1"/>
-    <w:lsdException w:name="heading 4" w:semiHidden="1" w:uiPriority="9" w:unhideWhenUsed="1" w:qFormat="1"/>
-    <w:lsdException w:name="heading 5" w:semiHidden="1" w:uiPriority="9" w:unhideWhenUsed="1" w:qFormat="1"/>
-    <w:lsdException w:name="heading 6" w:semiHidden="1" w:uiPriority="9" w:unhideWhenUsed="1" w:qFormat="1"/>
-    <w:lsdException w:name="heading 7" w:semiHidden="1" w:uiPriority="9" w:unhideWhenUsed="1" w:qFormat="1"/>
-    <w:lsdException w:name="heading 8" w:semiHidden="1" w:uiPriority="9" w:unhideWhenUsed="1" w:qFormat="1"/>
-    <w:lsdException w:name="heading 9" w:semiHidden="1" w:uiPriority="9" w:unhideWhenUsed="1" w:qFormat="1"/>
+    <w:lsdException w:name="heading 2" w:uiPriority="9" w:semiHidden="1" w:unhideWhenUsed="1" w:qFormat="1"/>
+    <w:lsdException w:name="heading 3" w:uiPriority="9" w:semiHidden="1" w:unhideWhenUsed="1" w:qFormat="1"/>
+    <w:lsdException w:name="heading 4" w:uiPriority="9" w:semiHidden="1" w:unhideWhenUsed="1" w:qFormat="1"/>
+    <w:lsdException w:name="heading 5" w:uiPriority="9" w:semiHidden="1" w:unhideWhenUsed="1" w:qFormat="1"/>
+    <w:lsdException w:name="heading 6" w:uiPriority="9" w:semiHidden="1" w:unhideWhenUsed="1" w:qFormat="1"/>
+    <w:lsdException w:name="heading 7" w:uiPriority="9" w:semiHidden="1" w:unhideWhenUsed="1" w:qFormat="1"/>
+    <w:lsdException w:name="heading 8" w:uiPriority="9" w:semiHidden="1" w:unhideWhenUsed="1" w:qFormat="1"/>
+    <w:lsdException w:name="heading 9" w:uiPriority="9" w:semiHidden="1" w:unhideWhenUsed="1" w:qFormat="1"/>
     <w:lsdException w:name="index 1" w:semiHidden="1" w:unhideWhenUsed="1"/>
     <w:lsdException w:name="index 2" w:semiHidden="1" w:unhideWhenUsed="1"/>
     <w:lsdException w:name="index 3" w:semiHidden="1" w:unhideWhenUsed="1"/>
@@ -354,22 +300,22 @@
     <w:lsdException w:name="index 7" w:semiHidden="1" w:unhideWhenUsed="1"/>
     <w:lsdException w:name="index 8" w:semiHidden="1" w:unhideWhenUsed="1"/>
     <w:lsdException w:name="index 9" w:semiHidden="1" w:unhideWhenUsed="1"/>
-    <w:lsdException w:name="toc 1" w:semiHidden="1" w:uiPriority="39" w:unhideWhenUsed="1"/>
-    <w:lsdException w:name="toc 2" w:semiHidden="1" w:uiPriority="39" w:unhideWhenUsed="1"/>
-    <w:lsdException w:name="toc 3" w:semiHidden="1" w:uiPriority="39" w:unhideWhenUsed="1"/>
-    <w:lsdException w:name="toc 4" w:semiHidden="1" w:uiPriority="39" w:unhideWhenUsed="1"/>
-    <w:lsdException w:name="toc 5" w:semiHidden="1" w:uiPriority="39" w:unhideWhenUsed="1"/>
-    <w:lsdException w:name="toc 6" w:semiHidden="1" w:uiPriority="39" w:unhideWhenUsed="1"/>
-    <w:lsdException w:name="toc 7" w:semiHidden="1" w:uiPriority="39" w:unhideWhenUsed="1"/>
-    <w:lsdException w:name="toc 8" w:semiHidden="1" w:uiPriority="39" w:unhideWhenUsed="1"/>
-    <w:lsdException w:name="toc 9" w:semiHidden="1" w:uiPriority="39" w:unhideWhenUsed="1"/>
+    <w:lsdException w:name="toc 1" w:uiPriority="39" w:semiHidden="1" w:unhideWhenUsed="1"/>
+    <w:lsdException w:name="toc 2" w:uiPriority="39" w:semiHidden="1" w:unhideWhenUsed="1"/>
+    <w:lsdException w:name="toc 3" w:uiPriority="39" w:semiHidden="1" w:unhideWhenUsed="1"/>
+    <w:lsdException w:name="toc 4" w:uiPriority="39" w:semiHidden="1" w:unhideWhenUsed="1"/>
+    <w:lsdException w:name="toc 5" w:uiPriority="39" w:semiHidden="1" w:unhideWhenUsed="1"/>
+    <w:lsdException w:name="toc 6" w:uiPriority="39" w:semiHidden="1" w:unhideWhenUsed="1"/>
+    <w:lsdException w:name="toc 7" w:uiPriority="39" w:semiHidden="1" w:unhideWhenUsed="1"/>
+    <w:lsdException w:name="toc 8" w:uiPriority="39" w:semiHidden="1" w:unhideWhenUsed="1"/>
+    <w:lsdException w:name="toc 9" w:uiPriority="39" w:semiHidden="1" w:unhideWhenUsed="1"/>
     <w:lsdException w:name="Normal Indent" w:semiHidden="1" w:unhideWhenUsed="1"/>
     <w:lsdException w:name="footnote text" w:semiHidden="1" w:unhideWhenUsed="1"/>
     <w:lsdException w:name="annotation text" w:semiHidden="1" w:unhideWhenUsed="1"/>
     <w:lsdException w:name="header" w:semiHidden="1" w:unhideWhenUsed="1"/>
     <w:lsdException w:name="footer" w:semiHidden="1" w:unhideWhenUsed="1"/>
     <w:lsdException w:name="index heading" w:semiHidden="1" w:unhideWhenUsed="1"/>
-    <w:lsdException w:name="caption" w:semiHidden="1" w:uiPriority="35" w:unhideWhenUsed="1" w:qFormat="1"/>
+    <w:lsdException w:name="caption" w:uiPriority="35" w:semiHidden="1" w:unhideWhenUsed="1" w:qFormat="1"/>
     <w:lsdException w:name="table of figures" w:semiHidden="1" w:unhideWhenUsed="1"/>
     <w:lsdException w:name="envelope address" w:semiHidden="1" w:unhideWhenUsed="1"/>
     <w:lsdException w:name="envelope return" w:semiHidden="1" w:unhideWhenUsed="1"/>
@@ -400,7 +346,7 @@
     <w:lsdException w:name="Title" w:uiPriority="10" w:qFormat="1"/>
     <w:lsdException w:name="Closing" w:semiHidden="1" w:unhideWhenUsed="1"/>
     <w:lsdException w:name="Signature" w:semiHidden="1" w:unhideWhenUsed="1"/>
-    <w:lsdException w:name="Default Paragraph Font" w:semiHidden="1" w:uiPriority="1" w:unhideWhenUsed="1"/>
+    <w:lsdException w:name="Default Paragraph Font" w:uiPriority="1" w:semiHidden="1" w:unhideWhenUsed="1"/>
     <w:lsdException w:name="Body Text" w:semiHidden="1" w:unhideWhenUsed="1"/>
     <w:lsdException w:name="Body Text Indent" w:semiHidden="1" w:unhideWhenUsed="1"/>
     <w:lsdException w:name="List Continue" w:semiHidden="1" w:unhideWhenUsed="1"/>
@@ -600,8 +546,8 @@
     <w:lsdException w:name="Subtle Reference" w:uiPriority="31" w:qFormat="1"/>
     <w:lsdException w:name="Intense Reference" w:uiPriority="32" w:qFormat="1"/>
     <w:lsdException w:name="Book Title" w:uiPriority="33" w:qFormat="1"/>
-    <w:lsdException w:name="Bibliography" w:semiHidden="1" w:uiPriority="37" w:unhideWhenUsed="1"/>
-    <w:lsdException w:name="TOC Heading" w:semiHidden="1" w:uiPriority="39" w:unhideWhenUsed="1" w:qFormat="1"/>
+    <w:lsdException w:name="Bibliography" w:uiPriority="37" w:semiHidden="1" w:unhideWhenUsed="1"/>
+    <w:lsdException w:name="TOC Heading" w:uiPriority="39" w:semiHidden="1" w:unhideWhenUsed="1" w:qFormat="1"/>
     <w:lsdException w:name="Plain Table 1" w:uiPriority="41"/>
     <w:lsdException w:name="Plain Table 2" w:uiPriority="42"/>
     <w:lsdException w:name="Plain Table 3" w:uiPriority="43"/>
@@ -712,15 +658,225 @@
     <w:lsdException w:name="Unresolved Mention" w:semiHidden="1" w:unhideWhenUsed="1"/>
     <w:lsdException w:name="Smart Link" w:semiHidden="1" w:unhideWhenUsed="1"/>
   </w:latentStyles>
-  <w:style w:type="paragraph" w:default="1" w:styleId="Normal">
+  <w:style w:type="paragraph" w:styleId="Normal" w:default="1">
     <w:name w:val="Normal"/>
     <w:qFormat/>
-  </w:style>
-  <w:style w:type="character" w:default="1" w:styleId="DefaultParagraphFont">
+    <w:pPr>
+      <w:widowControl/>
+      <w:suppressAutoHyphens w:val="true"/>
+      <w:bidi w:val="0"/>
+      <w:spacing w:before="0" w:after="0"/>
+      <w:jc w:val="left"/>
+    </w:pPr>
+    <w:rPr>
+      <w:rFonts w:ascii="Times New Roman" w:hAnsi="Times New Roman" w:eastAsia="" w:cs="" w:asciiTheme="minorHAnsi" w:cstheme="minorBidi" w:eastAsiaTheme="minorEastAsia" w:hAnsiTheme="minorHAnsi"/>
+      <w:color w:val="auto"/>
+      <w:kern w:val="0"/>
+      <w:sz w:val="24"/>
+      <w:szCs w:val="24"/>
+      <w:lang w:val="en-DK" w:eastAsia="en-GB" w:bidi="ar-SA"/>
+    </w:rPr>
+  </w:style>
+  <w:style w:type="character" w:styleId="DefaultParagraphFont" w:default="1">
     <w:name w:val="Default Paragraph Font"/>
     <w:uiPriority w:val="1"/>
     <w:semiHidden/>
     <w:unhideWhenUsed/>
+    <w:qFormat/>
+    <w:rPr/>
+  </w:style>
+  <w:style w:type="character" w:styleId="HeaderChar" w:customStyle="1">
+    <w:name w:val="Header Char"/>
+    <w:basedOn w:val="DefaultParagraphFont"/>
+    <w:link w:val="Header"/>
+    <w:uiPriority w:val="99"/>
+    <w:qFormat/>
+    <w:rsid w:val="006d39a5"/>
+    <w:rPr>
+      <w:lang w:val="en-US"/>
+    </w:rPr>
+  </w:style>
+  <w:style w:type="character" w:styleId="FooterChar" w:customStyle="1">
+    <w:name w:val="Footer Char"/>
+    <w:basedOn w:val="DefaultParagraphFont"/>
+    <w:link w:val="Footer"/>
+    <w:uiPriority w:val="99"/>
+    <w:qFormat/>
+    <w:rsid w:val="004d3ff3"/>
+    <w:rPr/>
+  </w:style>
+  <w:style w:type="character" w:styleId="InternetLink">
+    <w:name w:val="Hyperlink"/>
+    <w:basedOn w:val="DefaultParagraphFont"/>
+    <w:uiPriority w:val="99"/>
+    <w:unhideWhenUsed/>
+    <w:rsid w:val="003f0b63"/>
+    <w:rPr>
+      <w:color w:val="0000FF" w:themeColor="hyperlink"/>
+      <w:u w:val="single"/>
+    </w:rPr>
+  </w:style>
+  <w:style w:type="character" w:styleId="UnresolvedMention">
+    <w:name w:val="Unresolved Mention"/>
+    <w:basedOn w:val="DefaultParagraphFont"/>
+    <w:uiPriority w:val="99"/>
+    <w:semiHidden/>
+    <w:unhideWhenUsed/>
+    <w:qFormat/>
+    <w:rsid w:val="003f0b63"/>
+    <w:rPr>
+      <w:color w:val="605E5C"/>
+      <w:shd w:fill="E1DFDD" w:val="clear"/>
+    </w:rPr>
+  </w:style>
+  <w:style w:type="character" w:styleId="HTMLPreformattedChar" w:customStyle="1">
+    <w:name w:val="HTML Preformatted Char"/>
+    <w:basedOn w:val="DefaultParagraphFont"/>
+    <w:link w:val="HTMLPreformatted"/>
+    <w:uiPriority w:val="99"/>
+    <w:semiHidden/>
+    <w:qFormat/>
+    <w:rsid w:val="006d186c"/>
+    <w:rPr>
+      <w:rFonts w:ascii="Consolas" w:hAnsi="Consolas"/>
+      <w:sz w:val="20"/>
+      <w:szCs w:val="20"/>
+    </w:rPr>
+  </w:style>
+  <w:style w:type="paragraph" w:styleId="Heading" w:customStyle="1">
+    <w:name w:val="Heading"/>
+    <w:basedOn w:val="Normal"/>
+    <w:next w:val="TextBody"/>
+    <w:qFormat/>
+    <w:pPr>
+      <w:keepNext w:val="true"/>
+      <w:spacing w:before="240" w:after="120"/>
+    </w:pPr>
+    <w:rPr>
+      <w:rFonts w:ascii="Liberation Sans" w:hAnsi="Liberation Sans" w:eastAsia="PingFang SC" w:cs="Arial Unicode MS"/>
+      <w:sz w:val="28"/>
+      <w:szCs w:val="28"/>
+    </w:rPr>
+  </w:style>
+  <w:style w:type="paragraph" w:styleId="TextBody">
+    <w:name w:val="Body Text"/>
+    <w:basedOn w:val="Normal"/>
+    <w:pPr>
+      <w:spacing w:lineRule="auto" w:line="276" w:before="0" w:after="140"/>
+    </w:pPr>
+    <w:rPr/>
+  </w:style>
+  <w:style w:type="paragraph" w:styleId="List">
+    <w:name w:val="List"/>
+    <w:basedOn w:val="TextBody"/>
+    <w:pPr/>
+    <w:rPr>
+      <w:rFonts w:cs="Arial Unicode MS"/>
+    </w:rPr>
+  </w:style>
+  <w:style w:type="paragraph" w:styleId="Caption">
+    <w:name w:val="Caption"/>
+    <w:basedOn w:val="Normal"/>
+    <w:qFormat/>
+    <w:pPr>
+      <w:suppressLineNumbers/>
+      <w:spacing w:before="120" w:after="120"/>
+    </w:pPr>
+    <w:rPr>
+      <w:rFonts w:cs="Arial Unicode MS"/>
+      <w:i/>
+      <w:iCs/>
+      <w:sz w:val="24"/>
+      <w:szCs w:val="24"/>
+    </w:rPr>
+  </w:style>
+  <w:style w:type="paragraph" w:styleId="Index" w:customStyle="1">
+    <w:name w:val="Index"/>
+    <w:basedOn w:val="Normal"/>
+    <w:qFormat/>
+    <w:pPr>
+      <w:suppressLineNumbers/>
+    </w:pPr>
+    <w:rPr>
+      <w:rFonts w:cs="Arial Unicode MS"/>
+    </w:rPr>
+  </w:style>
+  <w:style w:type="paragraph" w:styleId="Caption1">
+    <w:name w:val="caption"/>
+    <w:basedOn w:val="Normal"/>
+    <w:qFormat/>
+    <w:pPr>
+      <w:suppressLineNumbers/>
+      <w:spacing w:before="120" w:after="120"/>
+    </w:pPr>
+    <w:rPr>
+      <w:rFonts w:cs="Arial Unicode MS"/>
+      <w:i/>
+      <w:iCs/>
+    </w:rPr>
+  </w:style>
+  <w:style w:type="paragraph" w:styleId="HeaderandFooter" w:customStyle="1">
+    <w:name w:val="Header and Footer"/>
+    <w:basedOn w:val="Normal"/>
+    <w:qFormat/>
+    <w:pPr/>
+    <w:rPr/>
+  </w:style>
+  <w:style w:type="paragraph" w:styleId="Header">
+    <w:name w:val="Header"/>
+    <w:basedOn w:val="Normal"/>
+    <w:link w:val="HeaderChar"/>
+    <w:uiPriority w:val="99"/>
+    <w:unhideWhenUsed/>
+    <w:rsid w:val="006d39a5"/>
+    <w:pPr>
+      <w:tabs>
+        <w:tab w:val="clear" w:pos="720"/>
+        <w:tab w:val="right" w:pos="9639" w:leader="none"/>
+      </w:tabs>
+    </w:pPr>
+    <w:rPr>
+      <w:lang w:val="en-US"/>
+    </w:rPr>
+  </w:style>
+  <w:style w:type="paragraph" w:styleId="Footer">
+    <w:name w:val="Footer"/>
+    <w:basedOn w:val="Normal"/>
+    <w:link w:val="FooterChar"/>
+    <w:uiPriority w:val="99"/>
+    <w:unhideWhenUsed/>
+    <w:rsid w:val="004d3ff3"/>
+    <w:pPr>
+      <w:tabs>
+        <w:tab w:val="clear" w:pos="720"/>
+        <w:tab w:val="center" w:pos="4513" w:leader="none"/>
+        <w:tab w:val="right" w:pos="9026" w:leader="none"/>
+      </w:tabs>
+    </w:pPr>
+    <w:rPr/>
+  </w:style>
+  <w:style w:type="paragraph" w:styleId="HTMLPreformatted">
+    <w:name w:val="HTML Preformatted"/>
+    <w:basedOn w:val="Normal"/>
+    <w:link w:val="HTMLPreformattedChar"/>
+    <w:uiPriority w:val="99"/>
+    <w:semiHidden/>
+    <w:unhideWhenUsed/>
+    <w:qFormat/>
+    <w:rsid w:val="006d186c"/>
+    <w:pPr/>
+    <w:rPr>
+      <w:rFonts w:ascii="Consolas" w:hAnsi="Consolas"/>
+      <w:sz w:val="20"/>
+      <w:szCs w:val="20"/>
+    </w:rPr>
+  </w:style>
+  <w:style w:type="numbering" w:styleId="NoList" w:default="1">
+    <w:name w:val="No List"/>
+    <w:uiPriority w:val="99"/>
+    <w:semiHidden/>
+    <w:unhideWhenUsed/>
+    <w:qFormat/>
   </w:style>
   <w:style w:type="table" w:default="1" w:styleId="TableNormal">
     <w:name w:val="Normal Table"/>
@@ -728,7 +884,6 @@
     <w:semiHidden/>
     <w:unhideWhenUsed/>
     <w:tblPr>
-      <w:tblInd w:w="0" w:type="dxa"/>
       <w:tblCellMar>
         <w:top w:w="0" w:type="dxa"/>
         <w:left w:w="108" w:type="dxa"/>
@@ -736,173 +891,6 @@
         <w:right w:w="108" w:type="dxa"/>
       </w:tblCellMar>
     </w:tblPr>
-  </w:style>
-  <w:style w:type="numbering" w:default="1" w:styleId="NoList">
-    <w:name w:val="No List"/>
-    <w:uiPriority w:val="99"/>
-    <w:semiHidden/>
-    <w:unhideWhenUsed/>
-  </w:style>
-  <w:style w:type="character" w:customStyle="1" w:styleId="HeaderChar">
-    <w:name w:val="Header Char"/>
-    <w:basedOn w:val="DefaultParagraphFont"/>
-    <w:link w:val="Header"/>
-    <w:uiPriority w:val="99"/>
-    <w:qFormat/>
-    <w:rsid w:val="006D39A5"/>
-    <w:rPr>
-      <w:lang w:val="en-US"/>
-    </w:rPr>
-  </w:style>
-  <w:style w:type="character" w:customStyle="1" w:styleId="FooterChar">
-    <w:name w:val="Footer Char"/>
-    <w:basedOn w:val="DefaultParagraphFont"/>
-    <w:link w:val="Footer"/>
-    <w:uiPriority w:val="99"/>
-    <w:qFormat/>
-    <w:rsid w:val="004D3FF3"/>
-  </w:style>
-  <w:style w:type="character" w:styleId="Hyperlink">
-    <w:name w:val="Hyperlink"/>
-    <w:basedOn w:val="DefaultParagraphFont"/>
-    <w:uiPriority w:val="99"/>
-    <w:unhideWhenUsed/>
-    <w:rsid w:val="003F0B63"/>
-    <w:rPr>
-      <w:color w:val="0000FF" w:themeColor="hyperlink"/>
-      <w:u w:val="single"/>
-    </w:rPr>
-  </w:style>
-  <w:style w:type="character" w:styleId="UnresolvedMention">
-    <w:name w:val="Unresolved Mention"/>
-    <w:basedOn w:val="DefaultParagraphFont"/>
-    <w:uiPriority w:val="99"/>
-    <w:semiHidden/>
-    <w:unhideWhenUsed/>
-    <w:qFormat/>
-    <w:rsid w:val="003F0B63"/>
-    <w:rPr>
-      <w:color w:val="605E5C"/>
-      <w:shd w:val="clear" w:color="auto" w:fill="E1DFDD"/>
-    </w:rPr>
-  </w:style>
-  <w:style w:type="character" w:customStyle="1" w:styleId="HTMLPreformattedChar">
-    <w:name w:val="HTML Preformatted Char"/>
-    <w:basedOn w:val="DefaultParagraphFont"/>
-    <w:link w:val="HTMLPreformatted"/>
-    <w:uiPriority w:val="99"/>
-    <w:semiHidden/>
-    <w:qFormat/>
-    <w:rsid w:val="006D186C"/>
-    <w:rPr>
-      <w:rFonts w:ascii="Consolas" w:hAnsi="Consolas"/>
-      <w:sz w:val="20"/>
-      <w:szCs w:val="20"/>
-    </w:rPr>
-  </w:style>
-  <w:style w:type="paragraph" w:customStyle="1" w:styleId="Heading">
-    <w:name w:val="Heading"/>
-    <w:basedOn w:val="Normal"/>
-    <w:next w:val="BodyText"/>
-    <w:qFormat/>
-    <w:pPr>
-      <w:keepNext/>
-      <w:spacing w:before="240" w:after="120"/>
-    </w:pPr>
-    <w:rPr>
-      <w:rFonts w:ascii="Liberation Sans" w:eastAsia="PingFang SC" w:hAnsi="Liberation Sans" w:cs="Arial Unicode MS"/>
-      <w:sz w:val="28"/>
-      <w:szCs w:val="28"/>
-    </w:rPr>
-  </w:style>
-  <w:style w:type="paragraph" w:styleId="BodyText">
-    <w:name w:val="Body Text"/>
-    <w:basedOn w:val="Normal"/>
-    <w:pPr>
-      <w:spacing w:after="140" w:line="276" w:lineRule="auto"/>
-    </w:pPr>
-  </w:style>
-  <w:style w:type="paragraph" w:styleId="List">
-    <w:name w:val="List"/>
-    <w:basedOn w:val="BodyText"/>
-    <w:rPr>
-      <w:rFonts w:cs="Arial Unicode MS"/>
-    </w:rPr>
-  </w:style>
-  <w:style w:type="paragraph" w:styleId="Caption">
-    <w:name w:val="caption"/>
-    <w:basedOn w:val="Normal"/>
-    <w:qFormat/>
-    <w:pPr>
-      <w:suppressLineNumbers/>
-      <w:spacing w:before="120" w:after="120"/>
-    </w:pPr>
-    <w:rPr>
-      <w:rFonts w:cs="Arial Unicode MS"/>
-      <w:i/>
-      <w:iCs/>
-    </w:rPr>
-  </w:style>
-  <w:style w:type="paragraph" w:customStyle="1" w:styleId="Index">
-    <w:name w:val="Index"/>
-    <w:basedOn w:val="Normal"/>
-    <w:qFormat/>
-    <w:pPr>
-      <w:suppressLineNumbers/>
-    </w:pPr>
-    <w:rPr>
-      <w:rFonts w:cs="Arial Unicode MS"/>
-    </w:rPr>
-  </w:style>
-  <w:style w:type="paragraph" w:customStyle="1" w:styleId="HeaderandFooter">
-    <w:name w:val="Header and Footer"/>
-    <w:basedOn w:val="Normal"/>
-    <w:qFormat/>
-  </w:style>
-  <w:style w:type="paragraph" w:styleId="Header">
-    <w:name w:val="header"/>
-    <w:basedOn w:val="Normal"/>
-    <w:link w:val="HeaderChar"/>
-    <w:uiPriority w:val="99"/>
-    <w:unhideWhenUsed/>
-    <w:rsid w:val="006D39A5"/>
-    <w:pPr>
-      <w:tabs>
-        <w:tab w:val="right" w:pos="9639"/>
-      </w:tabs>
-    </w:pPr>
-    <w:rPr>
-      <w:lang w:val="en-US"/>
-    </w:rPr>
-  </w:style>
-  <w:style w:type="paragraph" w:styleId="Footer">
-    <w:name w:val="footer"/>
-    <w:basedOn w:val="Normal"/>
-    <w:link w:val="FooterChar"/>
-    <w:uiPriority w:val="99"/>
-    <w:unhideWhenUsed/>
-    <w:rsid w:val="004D3FF3"/>
-    <w:pPr>
-      <w:tabs>
-        <w:tab w:val="center" w:pos="4513"/>
-        <w:tab w:val="right" w:pos="9026"/>
-      </w:tabs>
-    </w:pPr>
-  </w:style>
-  <w:style w:type="paragraph" w:styleId="HTMLPreformatted">
-    <w:name w:val="HTML Preformatted"/>
-    <w:basedOn w:val="Normal"/>
-    <w:link w:val="HTMLPreformattedChar"/>
-    <w:uiPriority w:val="99"/>
-    <w:semiHidden/>
-    <w:unhideWhenUsed/>
-    <w:qFormat/>
-    <w:rsid w:val="006D186C"/>
-    <w:rPr>
-      <w:rFonts w:ascii="Consolas" w:hAnsi="Consolas"/>
-      <w:sz w:val="20"/>
-      <w:szCs w:val="20"/>
-    </w:rPr>
   </w:style>
 </w:styles>
 </file>
@@ -1133,27 +1121,27 @@
 </file>
 
 <file path=customXml/item1.xml><?xml version="1.0" encoding="utf-8"?>
-<b:Sources xmlns:b="http://schemas.openxmlformats.org/officeDocument/2006/bibliography" xmlns="http://schemas.openxmlformats.org/officeDocument/2006/bibliography" SelectedStyle="/APASixthEditionOfficeOnline.xsl" StyleName="APA" Version="6"/>
-</file>
-
-<file path=customXml/item2.xml><?xml version="1.0" encoding="utf-8"?>
 <meta xmlns="http://schemas.apple.com/cocoa/2006/metadata">
   <generator>CocoaOOXMLWriter/2113.4</generator>
 </meta>
 </file>
 
+<file path=customXml/item2.xml><?xml version="1.0" encoding="utf-8"?>
+<b:Sources xmlns:b="http://schemas.openxmlformats.org/officeDocument/2006/bibliography" xmlns="http://schemas.openxmlformats.org/officeDocument/2006/bibliography" SelectedStyle="/APASixthEditionOfficeOnline.xsl" StyleName="APA" Version="6"/>
+</file>
+
 <file path=customXml/itemProps1.xml><?xml version="1.0" encoding="utf-8"?>
+<ds:datastoreItem xmlns:ds="http://schemas.openxmlformats.org/officeDocument/2006/customXml" ds:itemID="{C8A23E3A-5BB0-F643-8D85-62FEA828F6F3}">
+  <ds:schemaRefs>
+    <ds:schemaRef ds:uri="http://schemas.apple.com/cocoa/2006/metadata"/>
+  </ds:schemaRefs>
+</ds:datastoreItem>
+</file>
+
+<file path=customXml/itemProps2.xml><?xml version="1.0" encoding="utf-8"?>
 <ds:datastoreItem xmlns:ds="http://schemas.openxmlformats.org/officeDocument/2006/customXml" ds:itemID="{4EEC2F8B-BDE6-AD43-9D72-3CDAD10555BD}">
   <ds:schemaRefs>
     <ds:schemaRef ds:uri="http://schemas.openxmlformats.org/officeDocument/2006/bibliography"/>
   </ds:schemaRefs>
 </ds:datastoreItem>
-</file>
-
-<file path=customXml/itemProps2.xml><?xml version="1.0" encoding="utf-8"?>
-<ds:datastoreItem xmlns:ds="http://schemas.openxmlformats.org/officeDocument/2006/customXml" ds:itemID="{C8A23E3A-5BB0-F643-8D85-62FEA828F6F3}">
-  <ds:schemaRefs>
-    <ds:schemaRef ds:uri="http://schemas.apple.com/cocoa/2006/metadata"/>
-  </ds:schemaRefs>
-</ds:datastoreItem>
 </file>
</xml_diff>